<commit_message>
YEn upfate lan 1
</commit_message>
<xml_diff>
--- a/test2.docx
+++ b/test2.docx
@@ -30,6 +30,13 @@
           <w:szCs w:val="40"/>
         </w:rPr>
         <w:t>Da chinh sua Yen</w:t>
+      </w:r>
+      <w:r>
+        <w:rPr>
+          <w:sz w:val="40"/>
+          <w:szCs w:val="40"/>
+        </w:rPr>
+        <w:t xml:space="preserve"> nuawx rooif ddos</w:t>
       </w:r>
       <w:bookmarkStart w:id="0" w:name="_GoBack"/>
       <w:bookmarkEnd w:id="0"/>

</xml_diff>